<commit_message>
added exercise chapter in the documentation for the project
</commit_message>
<xml_diff>
--- a/spaceship_lights/spaceship_lights.docx
+++ b/spaceship_lights/spaceship_lights.docx
@@ -104,6 +104,45 @@
     </w:p>
     <w:p>
       <w:pPr>
+        <w:rPr>
+          <w:lang w:val="en-US"/>
+        </w:rPr>
+      </w:pPr>
+      <w:r>
+        <w:rPr>
+          <w:rStyle w:val="Heading2Char"/>
+          <w:lang w:val="en-US"/>
+        </w:rPr>
+        <w:t>Exercise</w:t>
+      </w:r>
+      <w:r>
+        <w:rPr>
+          <w:rStyle w:val="Heading2Char"/>
+        </w:rPr>
+        <w:br/>
+      </w:r>
+      <w:r>
+        <w:rPr>
+          <w:lang w:val="en-US"/>
+        </w:rPr>
+        <w:t>Create a s</w:t>
+      </w:r>
+      <w:r>
+        <w:rPr>
+          <w:lang w:val="en-US"/>
+        </w:rPr>
+        <w:t>et of lights representative of a 90’s spaceship: blinking lights, basic colors and a button to make them do something.</w:t>
+      </w:r>
+    </w:p>
+    <w:p>
+      <w:pPr>
+        <w:rPr>
+          <w:lang w:val="en-US"/>
+        </w:rPr>
+      </w:pPr>
+    </w:p>
+    <w:p>
+      <w:pPr>
         <w:pStyle w:val="Heading2"/>
         <w:rPr>
           <w:lang w:val="en-US"/>
@@ -266,6 +305,7 @@
         </w:rPr>
       </w:pPr>
       <w:r>
+        <w:lastRenderedPageBreak/>
         <w:t>Circuit Overview</w:t>
       </w:r>
     </w:p>
@@ -349,7 +389,6 @@
         <w:rPr>
           <w:rStyle w:val="Heading2Char"/>
         </w:rPr>
-        <w:lastRenderedPageBreak/>
         <w:t>Code</w:t>
       </w:r>
     </w:p>
@@ -2684,7 +2723,7 @@
           <w:kern w:val="0"/>
           <w:sz w:val="21"/>
           <w:szCs w:val="21"/>
-          <w:lang w:val="nl-NL"/>
+          <w:lang w:val="en-US"/>
           <w14:ligatures w14:val="none"/>
         </w:rPr>
       </w:pPr>
@@ -2700,13 +2739,7 @@
         <w:rPr>
           <w:lang w:val="en-US"/>
         </w:rPr>
-        <w:t>Video</w:t>
-      </w:r>
-      <w:r>
-        <w:rPr>
-          <w:lang w:val="en-US"/>
-        </w:rPr>
-        <w:t xml:space="preserve"> </w:t>
+        <w:t xml:space="preserve">Video </w:t>
       </w:r>
       <w:r>
         <w:rPr>
@@ -2766,6 +2799,7 @@
         <w:rPr>
           <w:lang w:val="en-US"/>
         </w:rPr>
+        <w:lastRenderedPageBreak/>
         <w:t>Learn</w:t>
       </w:r>
       <w:r>

</xml_diff>